<commit_message>
touch ups to styles and event guide
</commit_message>
<xml_diff>
--- a/Non-project documents/event-guide.docx
+++ b/Non-project documents/event-guide.docx
@@ -474,7 +474,21 @@
           <w:b/>
           <w:bCs/>
         </w:rPr>
-        <w:t>e in blocks</w:t>
+        <w:t xml:space="preserve">e in </w:t>
+      </w:r>
+      <w:r>
+        <w:rPr>
+          <w:b/>
+          <w:bCs/>
+        </w:rPr>
+        <w:t xml:space="preserve">sequential </w:t>
+      </w:r>
+      <w:r>
+        <w:rPr>
+          <w:b/>
+          <w:bCs/>
+        </w:rPr>
+        <w:t>blocks</w:t>
       </w:r>
       <w:r>
         <w:t>. We program in HTML using tags.</w:t>
@@ -681,6 +695,9 @@
     </w:p>
     <w:p>
       <w:r>
+        <w:rPr>
+          <w:noProof/>
+        </w:rPr>
         <w:lastRenderedPageBreak/>
         <w:drawing>
           <wp:inline distT="0" distB="0" distL="0" distR="0" wp14:anchorId="11FFEBFB" wp14:editId="103C86CF">
@@ -782,11 +799,96 @@
         <w:t>.</w:t>
       </w:r>
       <w:r>
-        <w:t xml:space="preserve"> We must provide the links to our style sheets within the head of our HTML document.</w:t>
-      </w:r>
-    </w:p>
-    <w:p>
-      <w:r>
+        <w:t xml:space="preserve"> </w:t>
+      </w:r>
+    </w:p>
+    <w:p>
+      <w:r>
+        <w:t xml:space="preserve">CSS allows us to </w:t>
+      </w:r>
+      <w:r>
+        <w:t>have full control over the HTML blocks of our document. We can change colors, set sizes, and even change positioning and layout using CSS.</w:t>
+      </w:r>
+    </w:p>
+    <w:p>
+      <w:r>
+        <w:rPr>
+          <w:noProof/>
+        </w:rPr>
+        <w:lastRenderedPageBreak/>
+        <w:drawing>
+          <wp:inline distT="0" distB="0" distL="0" distR="0" wp14:anchorId="30A9BC97" wp14:editId="41AEC17C">
+            <wp:extent cx="5943600" cy="3342640"/>
+            <wp:effectExtent l="0" t="0" r="0" b="0"/>
+            <wp:docPr id="1521489427" name="Picture 2" descr="Basic CSS: The CSS Box Model"/>
+            <wp:cNvGraphicFramePr>
+              <a:graphicFrameLocks xmlns:a="http://schemas.openxmlformats.org/drawingml/2006/main" noChangeAspect="1"/>
+            </wp:cNvGraphicFramePr>
+            <a:graphic xmlns:a="http://schemas.openxmlformats.org/drawingml/2006/main">
+              <a:graphicData uri="http://schemas.openxmlformats.org/drawingml/2006/picture">
+                <pic:pic xmlns:pic="http://schemas.openxmlformats.org/drawingml/2006/picture">
+                  <pic:nvPicPr>
+                    <pic:cNvPr id="0" name="Picture 3" descr="Basic CSS: The CSS Box Model"/>
+                    <pic:cNvPicPr>
+                      <a:picLocks noChangeAspect="1" noChangeArrowheads="1"/>
+                    </pic:cNvPicPr>
+                  </pic:nvPicPr>
+                  <pic:blipFill>
+                    <a:blip r:embed="rId12" cstate="print">
+                      <a:extLst>
+                        <a:ext uri="{28A0092B-C50C-407E-A947-70E740481C1C}">
+                          <a14:useLocalDpi xmlns:a14="http://schemas.microsoft.com/office/drawing/2010/main" val="0"/>
+                        </a:ext>
+                      </a:extLst>
+                    </a:blip>
+                    <a:srcRect/>
+                    <a:stretch>
+                      <a:fillRect/>
+                    </a:stretch>
+                  </pic:blipFill>
+                  <pic:spPr bwMode="auto">
+                    <a:xfrm>
+                      <a:off x="0" y="0"/>
+                      <a:ext cx="5943600" cy="3342640"/>
+                    </a:xfrm>
+                    <a:prstGeom prst="rect">
+                      <a:avLst/>
+                    </a:prstGeom>
+                    <a:noFill/>
+                    <a:ln>
+                      <a:noFill/>
+                    </a:ln>
+                  </pic:spPr>
+                </pic:pic>
+              </a:graphicData>
+            </a:graphic>
+          </wp:inline>
+        </w:drawing>
+      </w:r>
+    </w:p>
+    <w:p>
+      <w:r>
+        <w:t xml:space="preserve">Where HTML allows us to create simple boxes, CSS gives us more properties to edit these boxes. See above, the </w:t>
+      </w:r>
+      <w:hyperlink r:id="rId13" w:history="1">
+        <w:r>
+          <w:rPr>
+            <w:rStyle w:val="Hyperlink"/>
+          </w:rPr>
+          <w:t>CSS box model</w:t>
+        </w:r>
+      </w:hyperlink>
+    </w:p>
+    <w:p>
+      <w:r>
+        <w:t>We must provide the links to our style sheets within the head of our HTML document.</w:t>
+      </w:r>
+    </w:p>
+    <w:p>
+      <w:r>
+        <w:rPr>
+          <w:noProof/>
+        </w:rPr>
         <w:drawing>
           <wp:inline distT="0" distB="0" distL="0" distR="0" wp14:anchorId="378031BD" wp14:editId="0AA426F6">
             <wp:extent cx="5943600" cy="2873375"/>
@@ -803,7 +905,7 @@
                     <pic:cNvPicPr/>
                   </pic:nvPicPr>
                   <pic:blipFill>
-                    <a:blip r:embed="rId12"/>
+                    <a:blip r:embed="rId14"/>
                     <a:stretch>
                       <a:fillRect/>
                     </a:stretch>
@@ -831,27 +933,27 @@
         </w:rPr>
       </w:pPr>
       <w:r>
+        <w:t xml:space="preserve">You can see I have linked two style sheets: </w:t>
+      </w:r>
+      <w:r>
+        <w:rPr>
+          <w:rFonts w:ascii="Consolas" w:hAnsi="Consolas"/>
+        </w:rPr>
+        <w:t>global.css</w:t>
+      </w:r>
+      <w:r>
+        <w:t xml:space="preserve"> and </w:t>
+      </w:r>
+      <w:r>
+        <w:rPr>
+          <w:rFonts w:ascii="Consolas" w:hAnsi="Consolas"/>
+        </w:rPr>
+        <w:t>sky.css</w:t>
+      </w:r>
+    </w:p>
+    <w:p>
+      <w:r>
         <w:lastRenderedPageBreak/>
-        <w:t xml:space="preserve">You can see I have linked two style sheets: </w:t>
-      </w:r>
-      <w:r>
-        <w:rPr>
-          <w:rFonts w:ascii="Consolas" w:hAnsi="Consolas"/>
-        </w:rPr>
-        <w:t>global.css</w:t>
-      </w:r>
-      <w:r>
-        <w:t xml:space="preserve"> and </w:t>
-      </w:r>
-      <w:r>
-        <w:rPr>
-          <w:rFonts w:ascii="Consolas" w:hAnsi="Consolas"/>
-        </w:rPr>
-        <w:t>sky.css</w:t>
-      </w:r>
-    </w:p>
-    <w:p>
-      <w:r>
         <w:t xml:space="preserve">In this project, I’ve broken styling up into two parts: </w:t>
       </w:r>
       <w:r>
@@ -894,6 +996,9 @@
     </w:p>
     <w:p>
       <w:r>
+        <w:rPr>
+          <w:noProof/>
+        </w:rPr>
         <w:drawing>
           <wp:inline distT="0" distB="0" distL="0" distR="0" wp14:anchorId="33192A22" wp14:editId="4B725070">
             <wp:extent cx="5943600" cy="2548890"/>
@@ -910,7 +1015,7 @@
                     <pic:cNvPicPr/>
                   </pic:nvPicPr>
                   <pic:blipFill>
-                    <a:blip r:embed="rId13"/>
+                    <a:blip r:embed="rId15"/>
                     <a:stretch>
                       <a:fillRect/>
                     </a:stretch>
@@ -952,7 +1057,9 @@
     </w:p>
     <w:p>
       <w:r>
-        <w:lastRenderedPageBreak/>
+        <w:rPr>
+          <w:noProof/>
+        </w:rPr>
         <w:drawing>
           <wp:inline distT="0" distB="0" distL="0" distR="0" wp14:anchorId="73CDBFA4" wp14:editId="3050D4BD">
             <wp:extent cx="5943600" cy="3036570"/>
@@ -969,7 +1076,7 @@
                     <pic:cNvPicPr/>
                   </pic:nvPicPr>
                   <pic:blipFill>
-                    <a:blip r:embed="rId14"/>
+                    <a:blip r:embed="rId16"/>
                     <a:stretch>
                       <a:fillRect/>
                     </a:stretch>
@@ -992,6 +1099,7 @@
     </w:p>
     <w:p>
       <w:r>
+        <w:lastRenderedPageBreak/>
         <w:t xml:space="preserve">I’ve created a few other themes in the themes folder for you to test out. Just change the link </w:t>
       </w:r>
       <w:r>
@@ -1011,6 +1119,9 @@
     </w:p>
     <w:p>
       <w:r>
+        <w:rPr>
+          <w:noProof/>
+        </w:rPr>
         <w:drawing>
           <wp:inline distT="0" distB="0" distL="0" distR="0" wp14:anchorId="58033246" wp14:editId="0DAC86F7">
             <wp:extent cx="3086531" cy="1743318"/>
@@ -1027,7 +1138,7 @@
                     <pic:cNvPicPr/>
                   </pic:nvPicPr>
                   <pic:blipFill>
-                    <a:blip r:embed="rId15"/>
+                    <a:blip r:embed="rId17"/>
                     <a:stretch>
                       <a:fillRect/>
                     </a:stretch>
@@ -1067,11 +1178,13 @@
         <w:t xml:space="preserve"> (root-em)</w:t>
       </w:r>
       <w:r>
-        <w:t xml:space="preserve"> and %. You can also use vh (viewheight) and px (pixels). In general try to avoid using px, as using the other measurements will allow your </w:t>
-      </w:r>
-      <w:r>
-        <w:lastRenderedPageBreak/>
-        <w:t xml:space="preserve">webpage to adapt </w:t>
+        <w:t xml:space="preserve"> and %. You can also use vh (viewheight) and px (pixels)</w:t>
+      </w:r>
+      <w:r>
+        <w:t xml:space="preserve"> (and more)</w:t>
+      </w:r>
+      <w:r>
+        <w:t xml:space="preserve">. In general try to avoid using px, as using the other measurements will allow your webpage to adapt </w:t>
       </w:r>
       <w:r>
         <w:t>depending on the size of the screen in which it is being viewed. If you don’t want to memorize all the different units just use %.</w:t>
@@ -1085,11 +1198,23 @@
         <w:t>‘blueprint settings’ which we can apply to any HTML element.</w:t>
       </w:r>
       <w:r>
-        <w:t xml:space="preserve"> More formally, these are called classes. Here’s what one of those looks like:</w:t>
-      </w:r>
-    </w:p>
-    <w:p>
-      <w:r>
+        <w:t xml:space="preserve"> More formally, these are called </w:t>
+      </w:r>
+      <w:r>
+        <w:rPr>
+          <w:u w:val="single"/>
+        </w:rPr>
+        <w:t>classes</w:t>
+      </w:r>
+      <w:r>
+        <w:t>. Here’s what one of those looks like:</w:t>
+      </w:r>
+    </w:p>
+    <w:p>
+      <w:r>
+        <w:rPr>
+          <w:noProof/>
+        </w:rPr>
         <w:drawing>
           <wp:inline distT="0" distB="0" distL="0" distR="0" wp14:anchorId="7087D358" wp14:editId="25C3CF9C">
             <wp:extent cx="2857899" cy="1886213"/>
@@ -1106,7 +1231,7 @@
                     <pic:cNvPicPr/>
                   </pic:nvPicPr>
                   <pic:blipFill>
-                    <a:blip r:embed="rId16"/>
+                    <a:blip r:embed="rId18"/>
                     <a:stretch>
                       <a:fillRect/>
                     </a:stretch>
@@ -1137,6 +1262,10 @@
     </w:p>
     <w:p>
       <w:r>
+        <w:rPr>
+          <w:noProof/>
+        </w:rPr>
+        <w:lastRenderedPageBreak/>
         <w:drawing>
           <wp:inline distT="0" distB="0" distL="0" distR="0" wp14:anchorId="4BF7B3AB" wp14:editId="47E930C3">
             <wp:extent cx="5943600" cy="4555490"/>
@@ -1153,7 +1282,7 @@
                     <pic:cNvPicPr/>
                   </pic:nvPicPr>
                   <pic:blipFill>
-                    <a:blip r:embed="rId17"/>
+                    <a:blip r:embed="rId19"/>
                     <a:stretch>
                       <a:fillRect/>
                     </a:stretch>
@@ -1176,12 +1305,14 @@
     </w:p>
     <w:p>
       <w:r>
-        <w:lastRenderedPageBreak/>
         <w:t>After both the styling from global.css and the sky theme is applied, here is that the colored content block looks like in the document:</w:t>
       </w:r>
     </w:p>
     <w:p>
       <w:r>
+        <w:rPr>
+          <w:noProof/>
+        </w:rPr>
         <w:drawing>
           <wp:inline distT="0" distB="0" distL="0" distR="0" wp14:anchorId="05D405AB" wp14:editId="457750EB">
             <wp:extent cx="5943600" cy="2859405"/>
@@ -1198,7 +1329,7 @@
                     <pic:cNvPicPr/>
                   </pic:nvPicPr>
                   <pic:blipFill>
-                    <a:blip r:embed="rId18"/>
+                    <a:blip r:embed="rId20"/>
                     <a:stretch>
                       <a:fillRect/>
                     </a:stretch>
@@ -1221,7 +1352,17 @@
     </w:p>
     <w:p>
       <w:r>
-        <w:t>the colored-content-block class can be applied to any HTML element</w:t>
+        <w:lastRenderedPageBreak/>
+        <w:t xml:space="preserve">the colored-content-block class can be applied to </w:t>
+      </w:r>
+      <w:r>
+        <w:t>most</w:t>
+      </w:r>
+      <w:r>
+        <w:t xml:space="preserve"> HTML element</w:t>
+      </w:r>
+      <w:r>
+        <w:t>s</w:t>
       </w:r>
       <w:r>
         <w:t>.</w:t>
@@ -1264,7 +1405,7 @@
       </w:r>
     </w:p>
     <w:p>
-      <w:hyperlink r:id="rId19" w:history="1">
+      <w:hyperlink r:id="rId21" w:history="1">
         <w:r>
           <w:rPr>
             <w:rStyle w:val="Hyperlink"/>
@@ -1274,7 +1415,7 @@
       </w:hyperlink>
     </w:p>
     <w:p>
-      <w:hyperlink r:id="rId20" w:history="1">
+      <w:hyperlink r:id="rId22" w:history="1">
         <w:r>
           <w:rPr>
             <w:rStyle w:val="Hyperlink"/>
@@ -1284,7 +1425,7 @@
       </w:hyperlink>
     </w:p>
     <w:p>
-      <w:hyperlink r:id="rId21" w:history="1">
+      <w:hyperlink r:id="rId23" w:history="1">
         <w:r>
           <w:rPr>
             <w:rStyle w:val="Hyperlink"/>
@@ -1294,7 +1435,7 @@
       </w:hyperlink>
     </w:p>
     <w:p>
-      <w:hyperlink r:id="rId22" w:history="1">
+      <w:hyperlink r:id="rId24" w:history="1">
         <w:r>
           <w:rPr>
             <w:rStyle w:val="Hyperlink"/>
@@ -1368,7 +1509,7 @@
       <w:r>
         <w:t xml:space="preserve">other limitations, which are worth reading about </w:t>
       </w:r>
-      <w:hyperlink r:id="rId23" w:history="1">
+      <w:hyperlink r:id="rId25" w:history="1">
         <w:r>
           <w:rPr>
             <w:rStyle w:val="Hyperlink"/>
@@ -1468,24 +1609,12 @@
       <w:r>
         <w:t xml:space="preserve">If you’re familiar with GitHub, use the </w:t>
       </w:r>
-      <w:hyperlink r:id="rId24" w:history="1">
+      <w:hyperlink r:id="rId26" w:history="1">
         <w:r>
           <w:rPr>
             <w:rStyle w:val="Hyperlink"/>
           </w:rPr>
-          <w:t>officia</w:t>
-        </w:r>
-        <w:r>
-          <w:rPr>
-            <w:rStyle w:val="Hyperlink"/>
-          </w:rPr>
-          <w:t>l</w:t>
-        </w:r>
-        <w:r>
-          <w:rPr>
-            <w:rStyle w:val="Hyperlink"/>
-          </w:rPr>
-          <w:t xml:space="preserve"> documentation</w:t>
+          <w:t>official documentation</w:t>
         </w:r>
       </w:hyperlink>
       <w:r>
@@ -1496,7 +1625,7 @@
       <w:r>
         <w:t xml:space="preserve">Create a </w:t>
       </w:r>
-      <w:hyperlink r:id="rId25" w:history="1">
+      <w:hyperlink r:id="rId27" w:history="1">
         <w:r>
           <w:rPr>
             <w:rStyle w:val="Hyperlink"/>
@@ -1518,6 +1647,9 @@
     </w:p>
     <w:p>
       <w:r>
+        <w:rPr>
+          <w:noProof/>
+        </w:rPr>
         <w:lastRenderedPageBreak/>
         <w:drawing>
           <wp:inline distT="0" distB="0" distL="0" distR="0" wp14:anchorId="6E2BB717" wp14:editId="1E1BECBC">
@@ -1535,7 +1667,7 @@
                     <pic:cNvPicPr/>
                   </pic:nvPicPr>
                   <pic:blipFill>
-                    <a:blip r:embed="rId26"/>
+                    <a:blip r:embed="rId28"/>
                     <a:stretch>
                       <a:fillRect/>
                     </a:stretch>
@@ -1592,6 +1724,9 @@
     </w:p>
     <w:p>
       <w:r>
+        <w:rPr>
+          <w:noProof/>
+        </w:rPr>
         <w:lastRenderedPageBreak/>
         <w:drawing>
           <wp:inline distT="0" distB="0" distL="0" distR="0" wp14:anchorId="4E7CAD9E" wp14:editId="5AF0F51A">
@@ -1609,7 +1744,7 @@
                     <pic:cNvPicPr/>
                   </pic:nvPicPr>
                   <pic:blipFill>
-                    <a:blip r:embed="rId27"/>
+                    <a:blip r:embed="rId29"/>
                     <a:stretch>
                       <a:fillRect/>
                     </a:stretch>
@@ -1659,6 +1794,9 @@
         </w:rPr>
       </w:pPr>
       <w:r>
+        <w:rPr>
+          <w:noProof/>
+        </w:rPr>
         <w:drawing>
           <wp:inline distT="0" distB="0" distL="0" distR="0" wp14:anchorId="26D2582F" wp14:editId="0BD27674">
             <wp:extent cx="5943600" cy="819785"/>
@@ -1675,7 +1813,7 @@
                     <pic:cNvPicPr/>
                   </pic:nvPicPr>
                   <pic:blipFill>
-                    <a:blip r:embed="rId28"/>
+                    <a:blip r:embed="rId30"/>
                     <a:stretch>
                       <a:fillRect/>
                     </a:stretch>
@@ -1709,6 +1847,9 @@
     </w:p>
     <w:p>
       <w:r>
+        <w:rPr>
+          <w:noProof/>
+        </w:rPr>
         <w:lastRenderedPageBreak/>
         <w:drawing>
           <wp:inline distT="0" distB="0" distL="0" distR="0" wp14:anchorId="30F8CB55" wp14:editId="2066E7FB">
@@ -1726,7 +1867,7 @@
                     <pic:cNvPicPr/>
                   </pic:nvPicPr>
                   <pic:blipFill>
-                    <a:blip r:embed="rId29"/>
+                    <a:blip r:embed="rId31"/>
                     <a:stretch>
                       <a:fillRect/>
                     </a:stretch>
@@ -1749,6 +1890,9 @@
     </w:p>
     <w:p>
       <w:r>
+        <w:rPr>
+          <w:noProof/>
+        </w:rPr>
         <w:drawing>
           <wp:inline distT="0" distB="0" distL="0" distR="0" wp14:anchorId="5AD87DE0" wp14:editId="409726D3">
             <wp:extent cx="5943600" cy="3006090"/>
@@ -1765,7 +1909,7 @@
                     <pic:cNvPicPr/>
                   </pic:nvPicPr>
                   <pic:blipFill>
-                    <a:blip r:embed="rId30"/>
+                    <a:blip r:embed="rId32"/>
                     <a:stretch>
                       <a:fillRect/>
                     </a:stretch>
@@ -1801,7 +1945,7 @@
         <w:t>’</w:t>
       </w:r>
       <w:r>
-        <w:t xml:space="preserve"> you may have to fill out the first text box.</w:t>
+        <w:t xml:space="preserve"> you may have to fill out the first box.</w:t>
       </w:r>
     </w:p>
     <w:p>
@@ -1811,6 +1955,9 @@
     </w:p>
     <w:p>
       <w:r>
+        <w:rPr>
+          <w:noProof/>
+        </w:rPr>
         <w:drawing>
           <wp:inline distT="0" distB="0" distL="0" distR="0" wp14:anchorId="17EFC2E4" wp14:editId="41062F97">
             <wp:extent cx="5943600" cy="539115"/>
@@ -1827,7 +1974,7 @@
                     <pic:cNvPicPr/>
                   </pic:nvPicPr>
                   <pic:blipFill>
-                    <a:blip r:embed="rId31"/>
+                    <a:blip r:embed="rId33"/>
                     <a:stretch>
                       <a:fillRect/>
                     </a:stretch>
@@ -1856,6 +2003,9 @@
     </w:p>
     <w:p>
       <w:r>
+        <w:rPr>
+          <w:noProof/>
+        </w:rPr>
         <w:drawing>
           <wp:inline distT="0" distB="0" distL="0" distR="0" wp14:anchorId="668A5907" wp14:editId="64865ADA">
             <wp:extent cx="3962953" cy="7459116"/>
@@ -1872,7 +2022,7 @@
                     <pic:cNvPicPr/>
                   </pic:nvPicPr>
                   <pic:blipFill>
-                    <a:blip r:embed="rId32"/>
+                    <a:blip r:embed="rId34"/>
                     <a:stretch>
                       <a:fillRect/>
                     </a:stretch>
@@ -1900,6 +2050,9 @@
     </w:p>
     <w:p>
       <w:r>
+        <w:rPr>
+          <w:noProof/>
+        </w:rPr>
         <w:lastRenderedPageBreak/>
         <w:drawing>
           <wp:inline distT="0" distB="0" distL="0" distR="0" wp14:anchorId="69BA2CC7" wp14:editId="2654AD3B">
@@ -1917,7 +2070,7 @@
                     <pic:cNvPicPr/>
                   </pic:nvPicPr>
                   <pic:blipFill>
-                    <a:blip r:embed="rId33"/>
+                    <a:blip r:embed="rId35"/>
                     <a:stretch>
                       <a:fillRect/>
                     </a:stretch>
@@ -1951,6 +2104,9 @@
     </w:p>
     <w:p>
       <w:r>
+        <w:rPr>
+          <w:noProof/>
+        </w:rPr>
         <w:lastRenderedPageBreak/>
         <w:drawing>
           <wp:inline distT="0" distB="0" distL="0" distR="0" wp14:anchorId="127E133C" wp14:editId="09B4A743">
@@ -1968,7 +2124,7 @@
                     <pic:cNvPicPr/>
                   </pic:nvPicPr>
                   <pic:blipFill>
-                    <a:blip r:embed="rId34"/>
+                    <a:blip r:embed="rId36"/>
                     <a:stretch>
                       <a:fillRect/>
                     </a:stretch>
@@ -1999,6 +2155,9 @@
     </w:p>
     <w:p>
       <w:r>
+        <w:rPr>
+          <w:noProof/>
+        </w:rPr>
         <w:lastRenderedPageBreak/>
         <w:drawing>
           <wp:inline distT="0" distB="0" distL="0" distR="0" wp14:anchorId="097423D5" wp14:editId="2529B799">
@@ -2016,7 +2175,7 @@
                     <pic:cNvPicPr/>
                   </pic:nvPicPr>
                   <pic:blipFill>
-                    <a:blip r:embed="rId35"/>
+                    <a:blip r:embed="rId37"/>
                     <a:stretch>
                       <a:fillRect/>
                     </a:stretch>
@@ -2041,6 +2200,69 @@
       <w:r>
         <w:t>Congratulations, you have created you own website.</w:t>
       </w:r>
+    </w:p>
+    <w:p>
+      <w:r>
+        <w:br w:type="page"/>
+      </w:r>
+    </w:p>
+    <w:p>
+      <w:pPr>
+        <w:pStyle w:val="Heading1"/>
+      </w:pPr>
+      <w:r>
+        <w:lastRenderedPageBreak/>
+        <w:t>Connect with us!</w:t>
+      </w:r>
+    </w:p>
+    <w:p>
+      <w:r>
+        <w:t xml:space="preserve">If you enjoyed the event and want to participate </w:t>
+      </w:r>
+      <w:r>
+        <w:t xml:space="preserve">in the club </w:t>
+      </w:r>
+      <w:r>
+        <w:t>more, please connect with us!</w:t>
+      </w:r>
+    </w:p>
+    <w:p>
+      <w:pPr>
+        <w:rPr>
+          <w:noProof/>
+        </w:rPr>
+      </w:pPr>
+      <w:hyperlink r:id="rId38" w:history="1">
+        <w:r>
+          <w:rPr>
+            <w:rStyle w:val="Hyperlink"/>
+            <w:noProof/>
+          </w:rPr>
+          <w:t>Discord</w:t>
+        </w:r>
+      </w:hyperlink>
+      <w:r>
+        <w:rPr>
+          <w:noProof/>
+        </w:rPr>
+        <w:t xml:space="preserve"> (Primary communication channel)</w:t>
+      </w:r>
+    </w:p>
+    <w:p>
+      <w:pPr>
+        <w:rPr>
+          <w:noProof/>
+        </w:rPr>
+      </w:pPr>
+      <w:hyperlink r:id="rId39" w:history="1">
+        <w:r>
+          <w:rPr>
+            <w:rStyle w:val="Hyperlink"/>
+            <w:noProof/>
+          </w:rPr>
+          <w:t>Instagram</w:t>
+        </w:r>
+      </w:hyperlink>
     </w:p>
     <w:sectPr>
       <w:pgSz w:w="12240" w:h="15840"/>
@@ -2655,6 +2877,7 @@
   <w:style w:type="character" w:default="1" w:styleId="DefaultParagraphFont">
     <w:name w:val="Default Paragraph Font"/>
     <w:uiPriority w:val="1"/>
+    <w:semiHidden/>
     <w:unhideWhenUsed/>
   </w:style>
   <w:style w:type="table" w:default="1" w:styleId="TableNormal">

</xml_diff>